<commit_message>
Data Science Assignment 2
Data Science Assignment 2
</commit_message>
<xml_diff>
--- a/CS5665 - Data Science/HW 2/HW 2/HW 2 _ Anuj Khasgiwala.docx
+++ b/CS5665 - Data Science/HW 2/HW 2/HW 2 _ Anuj Khasgiwala.docx
@@ -1034,8 +1034,8 @@
         </w:rPr>
         <w:drawing>
           <wp:inline distT="0" distB="0" distL="0" distR="0" wp14:anchorId="4704F446" wp14:editId="3F8F5F80">
-            <wp:extent cx="6539865" cy="1638300"/>
-            <wp:effectExtent l="0" t="0" r="0" b="0"/>
+            <wp:extent cx="6539865" cy="3476625"/>
+            <wp:effectExtent l="0" t="0" r="0" b="9525"/>
             <wp:docPr id="1" name="Picture 1"/>
             <wp:cNvGraphicFramePr>
               <a:graphicFrameLocks xmlns:a="http://schemas.openxmlformats.org/drawingml/2006/main" noChangeAspect="1"/>
@@ -1056,7 +1056,7 @@
                   <pic:spPr>
                     <a:xfrm>
                       <a:off x="0" y="0"/>
-                      <a:ext cx="6566618" cy="1645002"/>
+                      <a:ext cx="6566622" cy="3490849"/>
                     </a:xfrm>
                     <a:prstGeom prst="rect">
                       <a:avLst/>
@@ -1165,7 +1165,7 @@
         </w:rPr>
         <w:drawing>
           <wp:inline distT="0" distB="0" distL="0" distR="0" wp14:anchorId="00F30EB9" wp14:editId="70D8233F">
-            <wp:extent cx="6690034" cy="4114800"/>
+            <wp:extent cx="6751782" cy="5181600"/>
             <wp:effectExtent l="0" t="0" r="0" b="0"/>
             <wp:docPr id="2" name="Picture 2"/>
             <wp:cNvGraphicFramePr>
@@ -1187,7 +1187,7 @@
                   <pic:spPr>
                     <a:xfrm>
                       <a:off x="0" y="0"/>
-                      <a:ext cx="6697256" cy="4119242"/>
+                      <a:ext cx="6769602" cy="5195276"/>
                     </a:xfrm>
                     <a:prstGeom prst="rect">
                       <a:avLst/>
@@ -1265,8 +1265,8 @@
         </w:rPr>
         <w:drawing>
           <wp:inline distT="0" distB="0" distL="0" distR="0" wp14:anchorId="69C81535" wp14:editId="51A2723A">
-            <wp:extent cx="6661150" cy="4286250"/>
-            <wp:effectExtent l="0" t="0" r="6350" b="0"/>
+            <wp:extent cx="6749415" cy="4648200"/>
+            <wp:effectExtent l="0" t="0" r="0" b="0"/>
             <wp:docPr id="4" name="Picture 4"/>
             <wp:cNvGraphicFramePr>
               <a:graphicFrameLocks xmlns:a="http://schemas.openxmlformats.org/drawingml/2006/main" noChangeAspect="1"/>
@@ -1287,7 +1287,7 @@
                   <pic:spPr>
                     <a:xfrm>
                       <a:off x="0" y="0"/>
-                      <a:ext cx="6671796" cy="4293100"/>
+                      <a:ext cx="6763924" cy="4658192"/>
                     </a:xfrm>
                     <a:prstGeom prst="rect">
                       <a:avLst/>
@@ -1367,8 +1367,8 @@
         </w:rPr>
         <w:drawing>
           <wp:inline distT="0" distB="0" distL="0" distR="0">
-            <wp:extent cx="6591300" cy="4600267"/>
-            <wp:effectExtent l="0" t="0" r="0" b="0"/>
+            <wp:extent cx="6677025" cy="4971924"/>
+            <wp:effectExtent l="0" t="0" r="0" b="635"/>
             <wp:docPr id="3" name="Picture 3"/>
             <wp:cNvGraphicFramePr>
               <a:graphicFrameLocks xmlns:a="http://schemas.openxmlformats.org/drawingml/2006/main" noChangeAspect="1"/>
@@ -1398,7 +1398,7 @@
                   <pic:spPr bwMode="auto">
                     <a:xfrm>
                       <a:off x="0" y="0"/>
-                      <a:ext cx="6610843" cy="4613907"/>
+                      <a:ext cx="6704104" cy="4992088"/>
                     </a:xfrm>
                     <a:prstGeom prst="rect">
                       <a:avLst/>
@@ -1605,8 +1605,8 @@
         </w:rPr>
         <w:drawing>
           <wp:inline distT="0" distB="0" distL="0" distR="0" wp14:anchorId="1A5EA8ED" wp14:editId="479DA706">
-            <wp:extent cx="6467475" cy="4953000"/>
-            <wp:effectExtent l="0" t="0" r="9525" b="0"/>
+            <wp:extent cx="6641465" cy="5210175"/>
+            <wp:effectExtent l="0" t="0" r="6985" b="9525"/>
             <wp:docPr id="6" name="Picture 6"/>
             <wp:cNvGraphicFramePr>
               <a:graphicFrameLocks xmlns:a="http://schemas.openxmlformats.org/drawingml/2006/main" noChangeAspect="1"/>
@@ -1627,7 +1627,7 @@
                   <pic:spPr>
                     <a:xfrm>
                       <a:off x="0" y="0"/>
-                      <a:ext cx="6475870" cy="4959429"/>
+                      <a:ext cx="6651754" cy="5218247"/>
                     </a:xfrm>
                     <a:prstGeom prst="rect">
                       <a:avLst/>
@@ -1987,6 +1987,133 @@
     </w:p>
     <w:p>
       <w:pPr>
+        <w:pStyle w:val="NoSpacing"/>
+      </w:pPr>
+      <w:r>
+        <w:rPr>
+          <w:b/>
+          <w:u w:val="single"/>
+        </w:rPr>
+        <w:t>Answer</w:t>
+      </w:r>
+      <w:r>
+        <w:rPr>
+          <w:b/>
+          <w:u w:val="single"/>
+        </w:rPr>
+        <w:t>:</w:t>
+      </w:r>
+      <w:r>
+        <w:rPr>
+          <w:b/>
+          <w:u w:val="single"/>
+        </w:rPr>
+        <w:br/>
+      </w:r>
+      <w:r>
+        <w:rPr>
+          <w:noProof/>
+        </w:rPr>
+        <w:drawing>
+          <wp:inline distT="0" distB="0" distL="0" distR="0">
+            <wp:extent cx="6730365" cy="4238625"/>
+            <wp:effectExtent l="0" t="0" r="0" b="9525"/>
+            <wp:docPr id="7" name="Picture 7"/>
+            <wp:cNvGraphicFramePr>
+              <a:graphicFrameLocks xmlns:a="http://schemas.openxmlformats.org/drawingml/2006/main" noChangeAspect="1"/>
+            </wp:cNvGraphicFramePr>
+            <a:graphic xmlns:a="http://schemas.openxmlformats.org/drawingml/2006/main">
+              <a:graphicData uri="http://schemas.openxmlformats.org/drawingml/2006/picture">
+                <pic:pic xmlns:pic="http://schemas.openxmlformats.org/drawingml/2006/picture">
+                  <pic:nvPicPr>
+                    <pic:cNvPr id="0" name="Picture 2"/>
+                    <pic:cNvPicPr>
+                      <a:picLocks noChangeAspect="1" noChangeArrowheads="1"/>
+                    </pic:cNvPicPr>
+                  </pic:nvPicPr>
+                  <pic:blipFill>
+                    <a:blip r:embed="rId10">
+                      <a:extLst>
+                        <a:ext uri="{28A0092B-C50C-407E-A947-70E740481C1C}">
+                          <a14:useLocalDpi xmlns:a14="http://schemas.microsoft.com/office/drawing/2010/main" val="0"/>
+                        </a:ext>
+                      </a:extLst>
+                    </a:blip>
+                    <a:srcRect/>
+                    <a:stretch>
+                      <a:fillRect/>
+                    </a:stretch>
+                  </pic:blipFill>
+                  <pic:spPr bwMode="auto">
+                    <a:xfrm>
+                      <a:off x="0" y="0"/>
+                      <a:ext cx="6755954" cy="4254740"/>
+                    </a:xfrm>
+                    <a:prstGeom prst="rect">
+                      <a:avLst/>
+                    </a:prstGeom>
+                    <a:noFill/>
+                    <a:ln>
+                      <a:noFill/>
+                    </a:ln>
+                  </pic:spPr>
+                </pic:pic>
+              </a:graphicData>
+            </a:graphic>
+          </wp:inline>
+        </w:drawing>
+      </w:r>
+    </w:p>
+    <w:p>
+      <w:pPr>
+        <w:pStyle w:val="ListParagraph"/>
+        <w:numPr>
+          <w:ilvl w:val="0"/>
+          <w:numId w:val="10"/>
+        </w:numPr>
+        <w:autoSpaceDE w:val="0"/>
+        <w:autoSpaceDN w:val="0"/>
+        <w:adjustRightInd w:val="0"/>
+        <w:spacing w:after="0" w:line="240" w:lineRule="auto"/>
+        <w:rPr>
+          <w:rFonts w:cstheme="minorHAnsi"/>
+          <w:color w:val="000000"/>
+          <w:sz w:val="24"/>
+          <w:szCs w:val="24"/>
+        </w:rPr>
+      </w:pPr>
+      <w:r>
+        <w:rPr>
+          <w:rFonts w:cstheme="minorHAnsi"/>
+          <w:color w:val="000000"/>
+          <w:sz w:val="24"/>
+          <w:szCs w:val="24"/>
+        </w:rPr>
+        <w:t xml:space="preserve">You should provide an illustration of the decision tree (built based on your training set). You may use a graphing toolkit (like </w:t>
+      </w:r>
+      <w:proofErr w:type="spellStart"/>
+      <w:r>
+        <w:rPr>
+          <w:rFonts w:cstheme="minorHAnsi"/>
+          <w:color w:val="000000"/>
+          <w:sz w:val="24"/>
+          <w:szCs w:val="24"/>
+        </w:rPr>
+        <w:t>networkx</w:t>
+      </w:r>
+      <w:proofErr w:type="spellEnd"/>
+      <w:r>
+        <w:rPr>
+          <w:rFonts w:cstheme="minorHAnsi"/>
+          <w:color w:val="000000"/>
+          <w:sz w:val="24"/>
+          <w:szCs w:val="24"/>
+        </w:rPr>
+        <w:t>) or you may draw the tree manually.</w:t>
+      </w:r>
+    </w:p>
+    <w:p>
+      <w:pPr>
         <w:autoSpaceDE w:val="0"/>
         <w:autoSpaceDN w:val="0"/>
         <w:adjustRightInd w:val="0"/>
@@ -2008,9 +2135,201 @@
           <w:szCs w:val="24"/>
           <w:u w:val="single"/>
         </w:rPr>
-        <w:t>Answer</w:t>
-      </w:r>
-      <w:r>
+        <w:t>Answer:</w:t>
+      </w:r>
+    </w:p>
+    <w:p>
+      <w:pPr>
+        <w:pStyle w:val="ListParagraph"/>
+        <w:numPr>
+          <w:ilvl w:val="0"/>
+          <w:numId w:val="9"/>
+        </w:numPr>
+        <w:autoSpaceDE w:val="0"/>
+        <w:autoSpaceDN w:val="0"/>
+        <w:adjustRightInd w:val="0"/>
+        <w:spacing w:after="63" w:line="240" w:lineRule="auto"/>
+        <w:rPr>
+          <w:rFonts w:cstheme="minorHAnsi"/>
+          <w:color w:val="000000"/>
+          <w:sz w:val="24"/>
+          <w:szCs w:val="24"/>
+        </w:rPr>
+      </w:pPr>
+      <w:r>
+        <w:rPr>
+          <w:rFonts w:cstheme="minorHAnsi"/>
+          <w:color w:val="000000"/>
+          <w:sz w:val="24"/>
+          <w:szCs w:val="24"/>
+        </w:rPr>
+        <w:lastRenderedPageBreak/>
+        <w:t xml:space="preserve">The decision tree above is for the training set data between January 1, 2005 and December 31, 2013, and has been calculated using the genie Impurity method. </w:t>
+      </w:r>
+    </w:p>
+    <w:p>
+      <w:pPr>
+        <w:pStyle w:val="ListParagraph"/>
+        <w:numPr>
+          <w:ilvl w:val="0"/>
+          <w:numId w:val="9"/>
+        </w:numPr>
+        <w:autoSpaceDE w:val="0"/>
+        <w:autoSpaceDN w:val="0"/>
+        <w:adjustRightInd w:val="0"/>
+        <w:spacing w:after="63" w:line="240" w:lineRule="auto"/>
+        <w:rPr>
+          <w:rFonts w:cstheme="minorHAnsi"/>
+          <w:color w:val="000000"/>
+          <w:sz w:val="24"/>
+          <w:szCs w:val="24"/>
+        </w:rPr>
+      </w:pPr>
+      <w:r>
+        <w:rPr>
+          <w:rFonts w:cstheme="minorHAnsi"/>
+          <w:color w:val="000000"/>
+          <w:sz w:val="24"/>
+          <w:szCs w:val="24"/>
+        </w:rPr>
+        <w:t xml:space="preserve">Here green color is for triangle shaped UFO, blue is for circle and red for fireball. </w:t>
+      </w:r>
+    </w:p>
+    <w:p>
+      <w:pPr>
+        <w:pStyle w:val="ListParagraph"/>
+        <w:numPr>
+          <w:ilvl w:val="0"/>
+          <w:numId w:val="9"/>
+        </w:numPr>
+        <w:autoSpaceDE w:val="0"/>
+        <w:autoSpaceDN w:val="0"/>
+        <w:adjustRightInd w:val="0"/>
+        <w:spacing w:after="63" w:line="240" w:lineRule="auto"/>
+        <w:rPr>
+          <w:rFonts w:cstheme="minorHAnsi"/>
+          <w:color w:val="000000"/>
+          <w:sz w:val="24"/>
+          <w:szCs w:val="24"/>
+        </w:rPr>
+      </w:pPr>
+      <w:r>
+        <w:rPr>
+          <w:rFonts w:cstheme="minorHAnsi"/>
+          <w:color w:val="000000"/>
+          <w:sz w:val="24"/>
+          <w:szCs w:val="24"/>
+        </w:rPr>
+        <w:t>Initially, at top of the tree, the split is made based on the time, in sets of {Morning, Night} and {Afternoon, Evening}. On the left split, triangle is classified as 39.7%, circle about 38.4% and fireball 22%. Which is not the optimal split because the percentage of triangle and circle is very close, and it will not be clear that the UFO is a triangle or a circle. Same from all the other splits in the other nodes of the tree.</w:t>
+      </w:r>
+    </w:p>
+    <w:p>
+      <w:pPr>
+        <w:pStyle w:val="ListParagraph"/>
+        <w:numPr>
+          <w:ilvl w:val="0"/>
+          <w:numId w:val="9"/>
+        </w:numPr>
+        <w:autoSpaceDE w:val="0"/>
+        <w:autoSpaceDN w:val="0"/>
+        <w:adjustRightInd w:val="0"/>
+        <w:spacing w:after="0" w:line="240" w:lineRule="auto"/>
+        <w:rPr>
+          <w:rFonts w:cstheme="minorHAnsi"/>
+          <w:color w:val="000000"/>
+          <w:sz w:val="24"/>
+          <w:szCs w:val="24"/>
+        </w:rPr>
+      </w:pPr>
+      <w:r>
+        <w:rPr>
+          <w:rFonts w:cstheme="minorHAnsi"/>
+          <w:color w:val="000000"/>
+          <w:sz w:val="24"/>
+          <w:szCs w:val="24"/>
+        </w:rPr>
+        <w:t>We can observer from the graph that the decision tree predictor can somewhat predict circle and triangle, but it is not able to predict fireball.</w:t>
+      </w:r>
+    </w:p>
+    <w:p>
+      <w:pPr>
+        <w:pStyle w:val="ListParagraph"/>
+        <w:numPr>
+          <w:ilvl w:val="0"/>
+          <w:numId w:val="9"/>
+        </w:numPr>
+        <w:autoSpaceDE w:val="0"/>
+        <w:autoSpaceDN w:val="0"/>
+        <w:adjustRightInd w:val="0"/>
+        <w:spacing w:after="0" w:line="240" w:lineRule="auto"/>
+        <w:rPr>
+          <w:rFonts w:cstheme="minorHAnsi"/>
+          <w:color w:val="000000"/>
+          <w:sz w:val="24"/>
+          <w:szCs w:val="24"/>
+        </w:rPr>
+      </w:pPr>
+      <w:r>
+        <w:rPr>
+          <w:rFonts w:cstheme="minorHAnsi"/>
+          <w:color w:val="000000"/>
+          <w:sz w:val="24"/>
+          <w:szCs w:val="24"/>
+        </w:rPr>
+        <w:t xml:space="preserve">In conclusion we can say that, for this particular dataset, using only two attributes for prediction does not give a good classification tree, i.e., it is not able to predict shapes clearly using only two attributes. It may be wise to include more attributes to form the decision tree. </w:t>
+      </w:r>
+    </w:p>
+    <w:p>
+      <w:pPr>
+        <w:pStyle w:val="ListParagraph"/>
+        <w:autoSpaceDE w:val="0"/>
+        <w:autoSpaceDN w:val="0"/>
+        <w:adjustRightInd w:val="0"/>
+        <w:spacing w:after="0" w:line="240" w:lineRule="auto"/>
+        <w:rPr>
+          <w:rFonts w:ascii="Times New Roman" w:hAnsi="Times New Roman" w:cs="Times New Roman"/>
+          <w:color w:val="000000"/>
+          <w:sz w:val="24"/>
+          <w:szCs w:val="24"/>
+        </w:rPr>
+      </w:pPr>
+    </w:p>
+    <w:p>
+      <w:pPr>
+        <w:pStyle w:val="ListParagraph"/>
+        <w:numPr>
+          <w:ilvl w:val="0"/>
+          <w:numId w:val="10"/>
+        </w:numPr>
+        <w:autoSpaceDE w:val="0"/>
+        <w:autoSpaceDN w:val="0"/>
+        <w:adjustRightInd w:val="0"/>
+        <w:spacing w:after="0" w:line="240" w:lineRule="auto"/>
+        <w:rPr>
+          <w:rFonts w:cstheme="minorHAnsi"/>
+          <w:color w:val="000000"/>
+          <w:sz w:val="24"/>
+          <w:szCs w:val="24"/>
+        </w:rPr>
+      </w:pPr>
+      <w:r>
+        <w:rPr>
+          <w:rFonts w:cstheme="minorHAnsi"/>
+          <w:color w:val="000000"/>
+          <w:sz w:val="24"/>
+          <w:szCs w:val="24"/>
+        </w:rPr>
+        <w:t>You should report the classification accuracy for your decision tree using the test set.</w:t>
+      </w:r>
+    </w:p>
+    <w:p>
+      <w:pPr>
+        <w:pStyle w:val="ListParagraph"/>
+        <w:autoSpaceDE w:val="0"/>
+        <w:autoSpaceDN w:val="0"/>
+        <w:adjustRightInd w:val="0"/>
+        <w:spacing w:after="0" w:line="240" w:lineRule="auto"/>
+        <w:ind w:left="360"/>
         <w:rPr>
           <w:rFonts w:cstheme="minorHAnsi"/>
           <w:b/>
@@ -2019,21 +2338,195 @@
           <w:szCs w:val="24"/>
           <w:u w:val="single"/>
         </w:rPr>
-        <w:t>:</w:t>
-      </w:r>
-    </w:p>
-    <w:p>
-      <w:pPr>
-        <w:autoSpaceDE w:val="0"/>
-        <w:autoSpaceDN w:val="0"/>
-        <w:adjustRightInd w:val="0"/>
-        <w:spacing w:after="0" w:line="240" w:lineRule="auto"/>
-        <w:ind w:left="720"/>
-        <w:rPr>
-          <w:rFonts w:cstheme="minorHAnsi"/>
-          <w:color w:val="000000"/>
-          <w:sz w:val="24"/>
-          <w:szCs w:val="24"/>
+      </w:pPr>
+      <w:r>
+        <w:rPr>
+          <w:rFonts w:cstheme="minorHAnsi"/>
+          <w:b/>
+          <w:color w:val="000000"/>
+          <w:sz w:val="24"/>
+          <w:szCs w:val="24"/>
+          <w:u w:val="single"/>
+        </w:rPr>
+        <w:t>Answer:</w:t>
+      </w:r>
+    </w:p>
+    <w:p>
+      <w:pPr>
+        <w:pStyle w:val="Default"/>
+        <w:numPr>
+          <w:ilvl w:val="0"/>
+          <w:numId w:val="11"/>
+        </w:numPr>
+        <w:spacing w:after="63"/>
+        <w:rPr>
+          <w:sz w:val="22"/>
+          <w:szCs w:val="22"/>
+        </w:rPr>
+      </w:pPr>
+      <w:r>
+        <w:rPr>
+          <w:sz w:val="22"/>
+          <w:szCs w:val="22"/>
+        </w:rPr>
+        <w:t xml:space="preserve">After the </w:t>
+      </w:r>
+      <w:r>
+        <w:rPr>
+          <w:sz w:val="22"/>
+          <w:szCs w:val="22"/>
+        </w:rPr>
+        <w:t>giving</w:t>
+      </w:r>
+      <w:r>
+        <w:rPr>
+          <w:sz w:val="22"/>
+          <w:szCs w:val="22"/>
+        </w:rPr>
+        <w:t xml:space="preserve"> the test data set to the model created by training dataset. There is a cumulative error of around 12-13%.</w:t>
+      </w:r>
+    </w:p>
+    <w:p>
+      <w:pPr>
+        <w:pStyle w:val="Default"/>
+        <w:numPr>
+          <w:ilvl w:val="0"/>
+          <w:numId w:val="11"/>
+        </w:numPr>
+        <w:spacing w:after="63"/>
+        <w:rPr>
+          <w:sz w:val="22"/>
+          <w:szCs w:val="22"/>
+        </w:rPr>
+      </w:pPr>
+      <w:r>
+        <w:rPr>
+          <w:sz w:val="22"/>
+          <w:szCs w:val="22"/>
+        </w:rPr>
+        <w:t xml:space="preserve">The reason could be the increase in fireball sightings in the test data set or may be decrease in the number of triangles (as shown in the below graph). In short we can say that our model in somewhat accurate. </w:t>
+      </w:r>
+    </w:p>
+    <w:p>
+      <w:pPr>
+        <w:pStyle w:val="Default"/>
+        <w:numPr>
+          <w:ilvl w:val="0"/>
+          <w:numId w:val="11"/>
+        </w:numPr>
+        <w:spacing w:after="63"/>
+        <w:rPr>
+          <w:sz w:val="23"/>
+          <w:szCs w:val="23"/>
+        </w:rPr>
+      </w:pPr>
+      <w:r>
+        <w:rPr>
+          <w:sz w:val="22"/>
+          <w:szCs w:val="22"/>
+        </w:rPr>
+        <w:t>From 2013 onwards in our training dataset, there could be increase in the fireball sightings at night because of the increase in the number flight at night, which somewhat look like fireballs?</w:t>
+      </w:r>
+    </w:p>
+    <w:p>
+      <w:pPr>
+        <w:pStyle w:val="Default"/>
+        <w:numPr>
+          <w:ilvl w:val="0"/>
+          <w:numId w:val="11"/>
+        </w:numPr>
+        <w:spacing w:after="63"/>
+        <w:rPr>
+          <w:sz w:val="23"/>
+          <w:szCs w:val="23"/>
+        </w:rPr>
+      </w:pPr>
+      <w:r>
+        <w:rPr>
+          <w:sz w:val="22"/>
+          <w:szCs w:val="22"/>
+        </w:rPr>
+        <w:t xml:space="preserve">Or may be due to increased pollution, the sightings of triangles, which usually are seen in the morning have reduced? We don’t know! </w:t>
+      </w:r>
+    </w:p>
+    <w:p>
+      <w:pPr>
+        <w:rPr>
+          <w:rFonts w:cstheme="minorHAnsi"/>
+          <w:b/>
+          <w:bCs/>
+          <w:color w:val="000000"/>
+          <w:sz w:val="28"/>
+          <w:szCs w:val="28"/>
+        </w:rPr>
+      </w:pPr>
+      <w:r>
+        <w:rPr>
+          <w:rFonts w:cstheme="minorHAnsi"/>
+          <w:noProof/>
+          <w:color w:val="000000"/>
+          <w:sz w:val="24"/>
+          <w:szCs w:val="24"/>
+        </w:rPr>
+        <w:drawing>
+          <wp:inline distT="0" distB="0" distL="0" distR="0">
+            <wp:extent cx="6439535" cy="2714625"/>
+            <wp:effectExtent l="0" t="0" r="0" b="9525"/>
+            <wp:docPr id="8" name="Picture 8"/>
+            <wp:cNvGraphicFramePr>
+              <a:graphicFrameLocks xmlns:a="http://schemas.openxmlformats.org/drawingml/2006/main" noChangeAspect="1"/>
+            </wp:cNvGraphicFramePr>
+            <a:graphic xmlns:a="http://schemas.openxmlformats.org/drawingml/2006/main">
+              <a:graphicData uri="http://schemas.openxmlformats.org/drawingml/2006/picture">
+                <pic:pic xmlns:pic="http://schemas.openxmlformats.org/drawingml/2006/picture">
+                  <pic:nvPicPr>
+                    <pic:cNvPr id="0" name="Picture 3"/>
+                    <pic:cNvPicPr>
+                      <a:picLocks noChangeAspect="1" noChangeArrowheads="1"/>
+                    </pic:cNvPicPr>
+                  </pic:nvPicPr>
+                  <pic:blipFill>
+                    <a:blip r:embed="rId11">
+                      <a:extLst>
+                        <a:ext uri="{28A0092B-C50C-407E-A947-70E740481C1C}">
+                          <a14:useLocalDpi xmlns:a14="http://schemas.microsoft.com/office/drawing/2010/main" val="0"/>
+                        </a:ext>
+                      </a:extLst>
+                    </a:blip>
+                    <a:srcRect/>
+                    <a:stretch>
+                      <a:fillRect/>
+                    </a:stretch>
+                  </pic:blipFill>
+                  <pic:spPr bwMode="auto">
+                    <a:xfrm>
+                      <a:off x="0" y="0"/>
+                      <a:ext cx="6449022" cy="2718624"/>
+                    </a:xfrm>
+                    <a:prstGeom prst="rect">
+                      <a:avLst/>
+                    </a:prstGeom>
+                    <a:noFill/>
+                    <a:ln>
+                      <a:noFill/>
+                    </a:ln>
+                  </pic:spPr>
+                </pic:pic>
+              </a:graphicData>
+            </a:graphic>
+          </wp:inline>
+        </w:drawing>
+      </w:r>
+    </w:p>
+    <w:p>
+      <w:pPr>
+        <w:rPr>
+          <w:rFonts w:cstheme="minorHAnsi"/>
+          <w:b/>
+          <w:bCs/>
+          <w:color w:val="000000"/>
+          <w:sz w:val="28"/>
+          <w:szCs w:val="28"/>
         </w:rPr>
       </w:pPr>
       <w:bookmarkStart w:id="0" w:name="_GoBack"/>
@@ -2050,18 +2543,9 @@
           <w:szCs w:val="28"/>
         </w:rPr>
       </w:pPr>
-      <w:r>
-        <w:rPr>
-          <w:rFonts w:cstheme="minorHAnsi"/>
-          <w:b/>
-          <w:color w:val="000000"/>
-          <w:sz w:val="24"/>
-          <w:szCs w:val="24"/>
-          <w:u w:val="single"/>
-        </w:rPr>
-        <w:br w:type="page"/>
-      </w:r>
-      <w:r>
+    </w:p>
+    <w:p>
+      <w:pPr>
         <w:rPr>
           <w:rFonts w:cstheme="minorHAnsi"/>
           <w:b/>
@@ -2070,10 +2554,10 @@
           <w:sz w:val="28"/>
           <w:szCs w:val="28"/>
         </w:rPr>
-        <w:lastRenderedPageBreak/>
-        <w:t xml:space="preserve">Task </w:t>
-      </w:r>
-      <w:r>
+      </w:pPr>
+    </w:p>
+    <w:p>
+      <w:pPr>
         <w:rPr>
           <w:rFonts w:cstheme="minorHAnsi"/>
           <w:b/>
@@ -2082,8 +2566,7 @@
           <w:sz w:val="28"/>
           <w:szCs w:val="28"/>
         </w:rPr>
-        <w:t>3</w:t>
-      </w:r>
+      </w:pPr>
       <w:r>
         <w:rPr>
           <w:rFonts w:cstheme="minorHAnsi"/>
@@ -2093,18 +2576,7 @@
           <w:sz w:val="28"/>
           <w:szCs w:val="28"/>
         </w:rPr>
-        <w:t xml:space="preserve">: </w:t>
-      </w:r>
-      <w:r>
-        <w:rPr>
-          <w:rFonts w:cstheme="minorHAnsi"/>
-          <w:b/>
-          <w:bCs/>
-          <w:color w:val="000000"/>
-          <w:sz w:val="28"/>
-          <w:szCs w:val="28"/>
-        </w:rPr>
-        <w:t>Improving your Accuracy</w:t>
+        <w:t>Task 3: Improving your Accuracy</w:t>
       </w:r>
     </w:p>
     <w:p>
@@ -2472,13 +2944,7 @@
         <w:rPr>
           <w:sz w:val="24"/>
         </w:rPr>
-        <w:t>T</w:t>
-      </w:r>
-      <w:r>
-        <w:rPr>
-          <w:sz w:val="24"/>
-        </w:rPr>
-        <w:t>he most distinguishing shapes. It gave a good split in around the region 43-50%.</w:t>
+        <w:t>The most distinguishing shapes. It gave a good split in around the region 43-50%.</w:t>
       </w:r>
     </w:p>
     <w:sectPr>
@@ -2722,6 +3188,232 @@
     </w:lvl>
   </w:abstractNum>
   <w:abstractNum w:abstractNumId="2" w15:restartNumberingAfterBreak="0">
+    <w:nsid w:val="21BD03A1"/>
+    <w:multiLevelType w:val="hybridMultilevel"/>
+    <w:tmpl w:val="C3808C7C"/>
+    <w:lvl w:ilvl="0" w:tplc="04090005">
+      <w:start w:val="1"/>
+      <w:numFmt w:val="bullet"/>
+      <w:lvlText w:val=""/>
+      <w:lvlJc w:val="left"/>
+      <w:pPr>
+        <w:ind w:left="720" w:hanging="360"/>
+      </w:pPr>
+      <w:rPr>
+        <w:rFonts w:ascii="Wingdings" w:hAnsi="Wingdings" w:hint="default"/>
+      </w:rPr>
+    </w:lvl>
+    <w:lvl w:ilvl="1" w:tplc="04090003" w:tentative="1">
+      <w:start w:val="1"/>
+      <w:numFmt w:val="bullet"/>
+      <w:lvlText w:val="o"/>
+      <w:lvlJc w:val="left"/>
+      <w:pPr>
+        <w:ind w:left="1440" w:hanging="360"/>
+      </w:pPr>
+      <w:rPr>
+        <w:rFonts w:ascii="Courier New" w:hAnsi="Courier New" w:cs="Courier New" w:hint="default"/>
+      </w:rPr>
+    </w:lvl>
+    <w:lvl w:ilvl="2" w:tplc="04090005" w:tentative="1">
+      <w:start w:val="1"/>
+      <w:numFmt w:val="bullet"/>
+      <w:lvlText w:val=""/>
+      <w:lvlJc w:val="left"/>
+      <w:pPr>
+        <w:ind w:left="2160" w:hanging="360"/>
+      </w:pPr>
+      <w:rPr>
+        <w:rFonts w:ascii="Wingdings" w:hAnsi="Wingdings" w:hint="default"/>
+      </w:rPr>
+    </w:lvl>
+    <w:lvl w:ilvl="3" w:tplc="04090001" w:tentative="1">
+      <w:start w:val="1"/>
+      <w:numFmt w:val="bullet"/>
+      <w:lvlText w:val=""/>
+      <w:lvlJc w:val="left"/>
+      <w:pPr>
+        <w:ind w:left="2880" w:hanging="360"/>
+      </w:pPr>
+      <w:rPr>
+        <w:rFonts w:ascii="Symbol" w:hAnsi="Symbol" w:hint="default"/>
+      </w:rPr>
+    </w:lvl>
+    <w:lvl w:ilvl="4" w:tplc="04090003" w:tentative="1">
+      <w:start w:val="1"/>
+      <w:numFmt w:val="bullet"/>
+      <w:lvlText w:val="o"/>
+      <w:lvlJc w:val="left"/>
+      <w:pPr>
+        <w:ind w:left="3600" w:hanging="360"/>
+      </w:pPr>
+      <w:rPr>
+        <w:rFonts w:ascii="Courier New" w:hAnsi="Courier New" w:cs="Courier New" w:hint="default"/>
+      </w:rPr>
+    </w:lvl>
+    <w:lvl w:ilvl="5" w:tplc="04090005" w:tentative="1">
+      <w:start w:val="1"/>
+      <w:numFmt w:val="bullet"/>
+      <w:lvlText w:val=""/>
+      <w:lvlJc w:val="left"/>
+      <w:pPr>
+        <w:ind w:left="4320" w:hanging="360"/>
+      </w:pPr>
+      <w:rPr>
+        <w:rFonts w:ascii="Wingdings" w:hAnsi="Wingdings" w:hint="default"/>
+      </w:rPr>
+    </w:lvl>
+    <w:lvl w:ilvl="6" w:tplc="04090001" w:tentative="1">
+      <w:start w:val="1"/>
+      <w:numFmt w:val="bullet"/>
+      <w:lvlText w:val=""/>
+      <w:lvlJc w:val="left"/>
+      <w:pPr>
+        <w:ind w:left="5040" w:hanging="360"/>
+      </w:pPr>
+      <w:rPr>
+        <w:rFonts w:ascii="Symbol" w:hAnsi="Symbol" w:hint="default"/>
+      </w:rPr>
+    </w:lvl>
+    <w:lvl w:ilvl="7" w:tplc="04090003" w:tentative="1">
+      <w:start w:val="1"/>
+      <w:numFmt w:val="bullet"/>
+      <w:lvlText w:val="o"/>
+      <w:lvlJc w:val="left"/>
+      <w:pPr>
+        <w:ind w:left="5760" w:hanging="360"/>
+      </w:pPr>
+      <w:rPr>
+        <w:rFonts w:ascii="Courier New" w:hAnsi="Courier New" w:cs="Courier New" w:hint="default"/>
+      </w:rPr>
+    </w:lvl>
+    <w:lvl w:ilvl="8" w:tplc="04090005" w:tentative="1">
+      <w:start w:val="1"/>
+      <w:numFmt w:val="bullet"/>
+      <w:lvlText w:val=""/>
+      <w:lvlJc w:val="left"/>
+      <w:pPr>
+        <w:ind w:left="6480" w:hanging="360"/>
+      </w:pPr>
+      <w:rPr>
+        <w:rFonts w:ascii="Wingdings" w:hAnsi="Wingdings" w:hint="default"/>
+      </w:rPr>
+    </w:lvl>
+  </w:abstractNum>
+  <w:abstractNum w:abstractNumId="3" w15:restartNumberingAfterBreak="0">
+    <w:nsid w:val="2E2A3BA3"/>
+    <w:multiLevelType w:val="hybridMultilevel"/>
+    <w:tmpl w:val="996A055E"/>
+    <w:lvl w:ilvl="0" w:tplc="04090001">
+      <w:start w:val="1"/>
+      <w:numFmt w:val="bullet"/>
+      <w:lvlText w:val=""/>
+      <w:lvlJc w:val="left"/>
+      <w:pPr>
+        <w:ind w:left="360" w:hanging="360"/>
+      </w:pPr>
+      <w:rPr>
+        <w:rFonts w:ascii="Symbol" w:hAnsi="Symbol" w:hint="default"/>
+      </w:rPr>
+    </w:lvl>
+    <w:lvl w:ilvl="1" w:tplc="04090003" w:tentative="1">
+      <w:start w:val="1"/>
+      <w:numFmt w:val="bullet"/>
+      <w:lvlText w:val="o"/>
+      <w:lvlJc w:val="left"/>
+      <w:pPr>
+        <w:ind w:left="1080" w:hanging="360"/>
+      </w:pPr>
+      <w:rPr>
+        <w:rFonts w:ascii="Courier New" w:hAnsi="Courier New" w:cs="Courier New" w:hint="default"/>
+      </w:rPr>
+    </w:lvl>
+    <w:lvl w:ilvl="2" w:tplc="04090005" w:tentative="1">
+      <w:start w:val="1"/>
+      <w:numFmt w:val="bullet"/>
+      <w:lvlText w:val=""/>
+      <w:lvlJc w:val="left"/>
+      <w:pPr>
+        <w:ind w:left="1800" w:hanging="360"/>
+      </w:pPr>
+      <w:rPr>
+        <w:rFonts w:ascii="Wingdings" w:hAnsi="Wingdings" w:hint="default"/>
+      </w:rPr>
+    </w:lvl>
+    <w:lvl w:ilvl="3" w:tplc="04090001" w:tentative="1">
+      <w:start w:val="1"/>
+      <w:numFmt w:val="bullet"/>
+      <w:lvlText w:val=""/>
+      <w:lvlJc w:val="left"/>
+      <w:pPr>
+        <w:ind w:left="2520" w:hanging="360"/>
+      </w:pPr>
+      <w:rPr>
+        <w:rFonts w:ascii="Symbol" w:hAnsi="Symbol" w:hint="default"/>
+      </w:rPr>
+    </w:lvl>
+    <w:lvl w:ilvl="4" w:tplc="04090003" w:tentative="1">
+      <w:start w:val="1"/>
+      <w:numFmt w:val="bullet"/>
+      <w:lvlText w:val="o"/>
+      <w:lvlJc w:val="left"/>
+      <w:pPr>
+        <w:ind w:left="3240" w:hanging="360"/>
+      </w:pPr>
+      <w:rPr>
+        <w:rFonts w:ascii="Courier New" w:hAnsi="Courier New" w:cs="Courier New" w:hint="default"/>
+      </w:rPr>
+    </w:lvl>
+    <w:lvl w:ilvl="5" w:tplc="04090005" w:tentative="1">
+      <w:start w:val="1"/>
+      <w:numFmt w:val="bullet"/>
+      <w:lvlText w:val=""/>
+      <w:lvlJc w:val="left"/>
+      <w:pPr>
+        <w:ind w:left="3960" w:hanging="360"/>
+      </w:pPr>
+      <w:rPr>
+        <w:rFonts w:ascii="Wingdings" w:hAnsi="Wingdings" w:hint="default"/>
+      </w:rPr>
+    </w:lvl>
+    <w:lvl w:ilvl="6" w:tplc="04090001" w:tentative="1">
+      <w:start w:val="1"/>
+      <w:numFmt w:val="bullet"/>
+      <w:lvlText w:val=""/>
+      <w:lvlJc w:val="left"/>
+      <w:pPr>
+        <w:ind w:left="4680" w:hanging="360"/>
+      </w:pPr>
+      <w:rPr>
+        <w:rFonts w:ascii="Symbol" w:hAnsi="Symbol" w:hint="default"/>
+      </w:rPr>
+    </w:lvl>
+    <w:lvl w:ilvl="7" w:tplc="04090003" w:tentative="1">
+      <w:start w:val="1"/>
+      <w:numFmt w:val="bullet"/>
+      <w:lvlText w:val="o"/>
+      <w:lvlJc w:val="left"/>
+      <w:pPr>
+        <w:ind w:left="5400" w:hanging="360"/>
+      </w:pPr>
+      <w:rPr>
+        <w:rFonts w:ascii="Courier New" w:hAnsi="Courier New" w:cs="Courier New" w:hint="default"/>
+      </w:rPr>
+    </w:lvl>
+    <w:lvl w:ilvl="8" w:tplc="04090005" w:tentative="1">
+      <w:start w:val="1"/>
+      <w:numFmt w:val="bullet"/>
+      <w:lvlText w:val=""/>
+      <w:lvlJc w:val="left"/>
+      <w:pPr>
+        <w:ind w:left="6120" w:hanging="360"/>
+      </w:pPr>
+      <w:rPr>
+        <w:rFonts w:ascii="Wingdings" w:hAnsi="Wingdings" w:hint="default"/>
+      </w:rPr>
+    </w:lvl>
+  </w:abstractNum>
+  <w:abstractNum w:abstractNumId="4" w15:restartNumberingAfterBreak="0">
     <w:nsid w:val="458C5769"/>
     <w:multiLevelType w:val="hybridMultilevel"/>
     <w:tmpl w:val="E93E8E7E"/>
@@ -2835,7 +3527,120 @@
       </w:rPr>
     </w:lvl>
   </w:abstractNum>
-  <w:abstractNum w:abstractNumId="3" w15:restartNumberingAfterBreak="0">
+  <w:abstractNum w:abstractNumId="5" w15:restartNumberingAfterBreak="0">
+    <w:nsid w:val="524A1EB1"/>
+    <w:multiLevelType w:val="hybridMultilevel"/>
+    <w:tmpl w:val="3A6498B6"/>
+    <w:lvl w:ilvl="0" w:tplc="04090005">
+      <w:start w:val="1"/>
+      <w:numFmt w:val="bullet"/>
+      <w:lvlText w:val=""/>
+      <w:lvlJc w:val="left"/>
+      <w:pPr>
+        <w:ind w:left="720" w:hanging="360"/>
+      </w:pPr>
+      <w:rPr>
+        <w:rFonts w:ascii="Wingdings" w:hAnsi="Wingdings" w:hint="default"/>
+      </w:rPr>
+    </w:lvl>
+    <w:lvl w:ilvl="1" w:tplc="04090003" w:tentative="1">
+      <w:start w:val="1"/>
+      <w:numFmt w:val="bullet"/>
+      <w:lvlText w:val="o"/>
+      <w:lvlJc w:val="left"/>
+      <w:pPr>
+        <w:ind w:left="1440" w:hanging="360"/>
+      </w:pPr>
+      <w:rPr>
+        <w:rFonts w:ascii="Courier New" w:hAnsi="Courier New" w:cs="Courier New" w:hint="default"/>
+      </w:rPr>
+    </w:lvl>
+    <w:lvl w:ilvl="2" w:tplc="04090005" w:tentative="1">
+      <w:start w:val="1"/>
+      <w:numFmt w:val="bullet"/>
+      <w:lvlText w:val=""/>
+      <w:lvlJc w:val="left"/>
+      <w:pPr>
+        <w:ind w:left="2160" w:hanging="360"/>
+      </w:pPr>
+      <w:rPr>
+        <w:rFonts w:ascii="Wingdings" w:hAnsi="Wingdings" w:hint="default"/>
+      </w:rPr>
+    </w:lvl>
+    <w:lvl w:ilvl="3" w:tplc="04090001" w:tentative="1">
+      <w:start w:val="1"/>
+      <w:numFmt w:val="bullet"/>
+      <w:lvlText w:val=""/>
+      <w:lvlJc w:val="left"/>
+      <w:pPr>
+        <w:ind w:left="2880" w:hanging="360"/>
+      </w:pPr>
+      <w:rPr>
+        <w:rFonts w:ascii="Symbol" w:hAnsi="Symbol" w:hint="default"/>
+      </w:rPr>
+    </w:lvl>
+    <w:lvl w:ilvl="4" w:tplc="04090003" w:tentative="1">
+      <w:start w:val="1"/>
+      <w:numFmt w:val="bullet"/>
+      <w:lvlText w:val="o"/>
+      <w:lvlJc w:val="left"/>
+      <w:pPr>
+        <w:ind w:left="3600" w:hanging="360"/>
+      </w:pPr>
+      <w:rPr>
+        <w:rFonts w:ascii="Courier New" w:hAnsi="Courier New" w:cs="Courier New" w:hint="default"/>
+      </w:rPr>
+    </w:lvl>
+    <w:lvl w:ilvl="5" w:tplc="04090005" w:tentative="1">
+      <w:start w:val="1"/>
+      <w:numFmt w:val="bullet"/>
+      <w:lvlText w:val=""/>
+      <w:lvlJc w:val="left"/>
+      <w:pPr>
+        <w:ind w:left="4320" w:hanging="360"/>
+      </w:pPr>
+      <w:rPr>
+        <w:rFonts w:ascii="Wingdings" w:hAnsi="Wingdings" w:hint="default"/>
+      </w:rPr>
+    </w:lvl>
+    <w:lvl w:ilvl="6" w:tplc="04090001" w:tentative="1">
+      <w:start w:val="1"/>
+      <w:numFmt w:val="bullet"/>
+      <w:lvlText w:val=""/>
+      <w:lvlJc w:val="left"/>
+      <w:pPr>
+        <w:ind w:left="5040" w:hanging="360"/>
+      </w:pPr>
+      <w:rPr>
+        <w:rFonts w:ascii="Symbol" w:hAnsi="Symbol" w:hint="default"/>
+      </w:rPr>
+    </w:lvl>
+    <w:lvl w:ilvl="7" w:tplc="04090003" w:tentative="1">
+      <w:start w:val="1"/>
+      <w:numFmt w:val="bullet"/>
+      <w:lvlText w:val="o"/>
+      <w:lvlJc w:val="left"/>
+      <w:pPr>
+        <w:ind w:left="5760" w:hanging="360"/>
+      </w:pPr>
+      <w:rPr>
+        <w:rFonts w:ascii="Courier New" w:hAnsi="Courier New" w:cs="Courier New" w:hint="default"/>
+      </w:rPr>
+    </w:lvl>
+    <w:lvl w:ilvl="8" w:tplc="04090005" w:tentative="1">
+      <w:start w:val="1"/>
+      <w:numFmt w:val="bullet"/>
+      <w:lvlText w:val=""/>
+      <w:lvlJc w:val="left"/>
+      <w:pPr>
+        <w:ind w:left="6480" w:hanging="360"/>
+      </w:pPr>
+      <w:rPr>
+        <w:rFonts w:ascii="Wingdings" w:hAnsi="Wingdings" w:hint="default"/>
+      </w:rPr>
+    </w:lvl>
+  </w:abstractNum>
+  <w:abstractNum w:abstractNumId="6" w15:restartNumberingAfterBreak="0">
     <w:nsid w:val="5B494225"/>
     <w:multiLevelType w:val="hybridMultilevel"/>
     <w:tmpl w:val="7E249ED2"/>
@@ -2948,7 +3753,7 @@
       </w:rPr>
     </w:lvl>
   </w:abstractNum>
-  <w:abstractNum w:abstractNumId="4" w15:restartNumberingAfterBreak="0">
+  <w:abstractNum w:abstractNumId="7" w15:restartNumberingAfterBreak="0">
     <w:nsid w:val="67F72C6D"/>
     <w:multiLevelType w:val="hybridMultilevel"/>
     <w:tmpl w:val="5C2C6C52"/>
@@ -3061,7 +3866,7 @@
       </w:rPr>
     </w:lvl>
   </w:abstractNum>
-  <w:abstractNum w:abstractNumId="5" w15:restartNumberingAfterBreak="0">
+  <w:abstractNum w:abstractNumId="8" w15:restartNumberingAfterBreak="0">
     <w:nsid w:val="69BD5767"/>
     <w:multiLevelType w:val="hybridMultilevel"/>
     <w:tmpl w:val="80D63312"/>
@@ -3147,7 +3952,7 @@
       </w:pPr>
     </w:lvl>
   </w:abstractNum>
-  <w:abstractNum w:abstractNumId="6" w15:restartNumberingAfterBreak="0">
+  <w:abstractNum w:abstractNumId="9" w15:restartNumberingAfterBreak="0">
     <w:nsid w:val="6C3C016F"/>
     <w:multiLevelType w:val="hybridMultilevel"/>
     <w:tmpl w:val="6DBAF792"/>
@@ -3236,7 +4041,7 @@
       </w:pPr>
     </w:lvl>
   </w:abstractNum>
-  <w:abstractNum w:abstractNumId="7" w15:restartNumberingAfterBreak="0">
+  <w:abstractNum w:abstractNumId="10" w15:restartNumberingAfterBreak="0">
     <w:nsid w:val="6FC94A47"/>
     <w:multiLevelType w:val="hybridMultilevel"/>
     <w:tmpl w:val="7EA615AC"/>
@@ -3350,19 +4155,19 @@
     </w:lvl>
   </w:abstractNum>
   <w:num w:numId="1">
-    <w:abstractNumId w:val="3"/>
+    <w:abstractNumId w:val="6"/>
   </w:num>
   <w:num w:numId="2">
-    <w:abstractNumId w:val="4"/>
+    <w:abstractNumId w:val="7"/>
   </w:num>
   <w:num w:numId="3">
-    <w:abstractNumId w:val="5"/>
+    <w:abstractNumId w:val="8"/>
   </w:num>
   <w:num w:numId="4">
-    <w:abstractNumId w:val="6"/>
+    <w:abstractNumId w:val="9"/>
   </w:num>
   <w:num w:numId="5">
-    <w:abstractNumId w:val="7"/>
+    <w:abstractNumId w:val="10"/>
   </w:num>
   <w:num w:numId="6">
     <w:abstractNumId w:val="1"/>
@@ -3371,6 +4176,15 @@
     <w:abstractNumId w:val="0"/>
   </w:num>
   <w:num w:numId="8">
+    <w:abstractNumId w:val="4"/>
+  </w:num>
+  <w:num w:numId="9">
+    <w:abstractNumId w:val="5"/>
+  </w:num>
+  <w:num w:numId="10">
+    <w:abstractNumId w:val="3"/>
+  </w:num>
+  <w:num w:numId="11">
     <w:abstractNumId w:val="2"/>
   </w:num>
 </w:numbering>
@@ -3775,6 +4589,7 @@
   <w:style w:type="character" w:default="1" w:styleId="DefaultParagraphFont">
     <w:name w:val="Default Paragraph Font"/>
     <w:uiPriority w:val="1"/>
+    <w:semiHidden/>
     <w:unhideWhenUsed/>
   </w:style>
   <w:style w:type="table" w:default="1" w:styleId="TableNormal">

</xml_diff>